<commit_message>
Updated test case to include that storage position will be freed up and the specimens will be disposed.
SVN-Revision: 25593
</commit_message>
<xml_diff>
--- a/TestCases/Manual/9574_CONSENT_Withdrawal_Spec_Spec_Coll_Grp_Part_Levels.docx
+++ b/TestCases/Manual/9574_CONSENT_Withdrawal_Spec_Spec_Coll_Grp_Part_Levels.docx
@@ -174,12 +174,37 @@
           <w:sz w:val="20"/>
         </w:rPr>
       </w:pPr>
-      <w:r>
-        <w:rPr>
-          <w:rFonts w:ascii="Verdana" w:hAnsi="Verdana"/>
-          <w:sz w:val="20"/>
-        </w:rPr>
-        <w:t>MySQL: https://ncisvn.nci.nih.gov/svn/catissue_persistent/caTissue Database Dump/v2.0/MySQL and deploy application.</w:t>
+      <w:proofErr w:type="spellStart"/>
+      <w:r>
+        <w:rPr>
+          <w:rFonts w:ascii="Verdana" w:hAnsi="Verdana"/>
+          <w:sz w:val="20"/>
+        </w:rPr>
+        <w:t>MySQL</w:t>
+      </w:r>
+      <w:proofErr w:type="spellEnd"/>
+      <w:r>
+        <w:rPr>
+          <w:rFonts w:ascii="Verdana" w:hAnsi="Verdana"/>
+          <w:sz w:val="20"/>
+        </w:rPr>
+        <w:t>: https://ncisvn.nci.nih.gov/svn/catissue_persistent/caTissue Database Dump/v2.0/</w:t>
+      </w:r>
+      <w:proofErr w:type="spellStart"/>
+      <w:r>
+        <w:rPr>
+          <w:rFonts w:ascii="Verdana" w:hAnsi="Verdana"/>
+          <w:sz w:val="20"/>
+        </w:rPr>
+        <w:t>MySQL</w:t>
+      </w:r>
+      <w:proofErr w:type="spellEnd"/>
+      <w:r>
+        <w:rPr>
+          <w:rFonts w:ascii="Verdana" w:hAnsi="Verdana"/>
+          <w:sz w:val="20"/>
+        </w:rPr>
+        <w:t xml:space="preserve"> and deploy application.</w:t>
       </w:r>
     </w:p>
     <w:p>
@@ -397,7 +422,25 @@
           <w:sz w:val="20"/>
           <w:szCs w:val="20"/>
         </w:rPr>
-        <w:t xml:space="preserve"> section select the </w:t>
+        <w:t xml:space="preserve"> </w:t>
+      </w:r>
+      <w:proofErr w:type="gramStart"/>
+      <w:r>
+        <w:rPr>
+          <w:rFonts w:ascii="Verdana" w:hAnsi="Verdana"/>
+          <w:sz w:val="20"/>
+          <w:szCs w:val="20"/>
+        </w:rPr>
+        <w:t>section select</w:t>
+      </w:r>
+      <w:proofErr w:type="gramEnd"/>
+      <w:r>
+        <w:rPr>
+          <w:rFonts w:ascii="Verdana" w:hAnsi="Verdana"/>
+          <w:sz w:val="20"/>
+          <w:szCs w:val="20"/>
+        </w:rPr>
+        <w:t xml:space="preserve"> the </w:t>
       </w:r>
       <w:r>
         <w:rPr>
@@ -951,6 +994,23 @@
         </w:rPr>
         <w:t>OK.</w:t>
       </w:r>
+      <w:r>
+        <w:rPr>
+          <w:rFonts w:ascii="Verdana" w:hAnsi="Verdana"/>
+          <w:b/>
+          <w:sz w:val="20"/>
+          <w:szCs w:val="20"/>
+        </w:rPr>
+        <w:t xml:space="preserve"> </w:t>
+      </w:r>
+      <w:r>
+        <w:rPr>
+          <w:rFonts w:ascii="Verdana" w:hAnsi="Verdana"/>
+          <w:sz w:val="20"/>
+          <w:szCs w:val="20"/>
+        </w:rPr>
+        <w:t>(Refer Expected Output)</w:t>
+      </w:r>
     </w:p>
     <w:p>
       <w:pPr>
@@ -1215,6 +1275,23 @@
           <w:szCs w:val="20"/>
         </w:rPr>
         <w:t>OK.</w:t>
+      </w:r>
+      <w:r>
+        <w:rPr>
+          <w:rFonts w:ascii="Verdana" w:hAnsi="Verdana"/>
+          <w:b/>
+          <w:sz w:val="20"/>
+          <w:szCs w:val="20"/>
+        </w:rPr>
+        <w:t xml:space="preserve"> </w:t>
+      </w:r>
+      <w:r>
+        <w:rPr>
+          <w:rFonts w:ascii="Verdana" w:hAnsi="Verdana"/>
+          <w:sz w:val="20"/>
+          <w:szCs w:val="20"/>
+        </w:rPr>
+        <w:t>(Refer Expected Output)</w:t>
       </w:r>
     </w:p>
     <w:p>
@@ -3379,9 +3456,41 @@
     </w:p>
     <w:p>
       <w:pPr>
-        <w:pStyle w:val="ListParagraph"/>
         <w:spacing w:after="0"/>
-        <w:ind w:left="2193"/>
+        <w:rPr>
+          <w:rFonts w:ascii="Verdana" w:hAnsi="Verdana"/>
+          <w:sz w:val="20"/>
+          <w:szCs w:val="20"/>
+        </w:rPr>
+      </w:pPr>
+      <w:r>
+        <w:rPr>
+          <w:rFonts w:ascii="Verdana" w:hAnsi="Verdana"/>
+          <w:sz w:val="20"/>
+          <w:szCs w:val="20"/>
+        </w:rPr>
+        <w:t>The Specimen Collection Group and Specimen will be disposed off and the storage container “</w:t>
+      </w:r>
+      <w:r>
+        <w:rPr>
+          <w:rFonts w:ascii="Verdana" w:hAnsi="Verdana"/>
+          <w:sz w:val="20"/>
+          <w:szCs w:val="20"/>
+        </w:rPr>
+        <w:t>Laboratory for Translational Pathology_CT_Tissue_Rack_82</w:t>
+      </w:r>
+      <w:r>
+        <w:rPr>
+          <w:rFonts w:ascii="Verdana" w:hAnsi="Verdana"/>
+          <w:sz w:val="20"/>
+          <w:szCs w:val="20"/>
+        </w:rPr>
+        <w:t xml:space="preserve"> positions - (2, 1), (2, 2), (2, 3), (2, 4), (2, 5) occupied by specimens will be freed up.</w:t>
+      </w:r>
+    </w:p>
+    <w:p>
+      <w:pPr>
+        <w:spacing w:after="0"/>
         <w:rPr>
           <w:rFonts w:ascii="Verdana" w:hAnsi="Verdana"/>
           <w:sz w:val="20"/>
@@ -3423,34 +3532,93 @@
         </w:rPr>
         <w:t xml:space="preserve"> should be discarded once Participant is discarded/disposed off.</w:t>
       </w:r>
-    </w:p>
-    <w:p>
-      <w:pPr>
-        <w:spacing w:after="0" w:line="240" w:lineRule="auto"/>
-        <w:rPr>
-          <w:rFonts w:ascii="Verdana" w:hAnsi="Verdana"/>
-          <w:sz w:val="20"/>
-          <w:szCs w:val="20"/>
-        </w:rPr>
-      </w:pPr>
-    </w:p>
-    <w:p>
-      <w:pPr>
-        <w:spacing w:after="0" w:line="240" w:lineRule="auto"/>
-        <w:rPr>
-          <w:rFonts w:ascii="Verdana" w:hAnsi="Verdana"/>
-          <w:b/>
-          <w:sz w:val="20"/>
-          <w:szCs w:val="20"/>
-        </w:rPr>
-      </w:pPr>
-      <w:r>
-        <w:rPr>
-          <w:rFonts w:ascii="Verdana" w:hAnsi="Verdana"/>
-          <w:b/>
-          <w:sz w:val="20"/>
-          <w:szCs w:val="20"/>
-        </w:rPr>
+      <w:r>
+        <w:rPr>
+          <w:rFonts w:ascii="Verdana" w:hAnsi="Verdana"/>
+          <w:sz w:val="20"/>
+          <w:szCs w:val="20"/>
+        </w:rPr>
+        <w:t xml:space="preserve"> </w:t>
+      </w:r>
+    </w:p>
+    <w:p>
+      <w:pPr>
+        <w:spacing w:after="0"/>
+        <w:rPr>
+          <w:rFonts w:ascii="Verdana" w:hAnsi="Verdana"/>
+          <w:sz w:val="20"/>
+          <w:szCs w:val="20"/>
+        </w:rPr>
+      </w:pPr>
+      <w:r>
+        <w:rPr>
+          <w:rFonts w:ascii="Verdana" w:hAnsi="Verdana"/>
+          <w:sz w:val="20"/>
+          <w:szCs w:val="20"/>
+        </w:rPr>
+        <w:t>The Specimen Collection Group and Specimen will be disposed off and the storage container “</w:t>
+      </w:r>
+      <w:r>
+        <w:rPr>
+          <w:rFonts w:ascii="Verdana" w:hAnsi="Verdana"/>
+          <w:sz w:val="20"/>
+          <w:szCs w:val="20"/>
+        </w:rPr>
+        <w:t>Laboratory for Translational Pathology_CT_Tissue_Rack_82</w:t>
+      </w:r>
+      <w:r>
+        <w:rPr>
+          <w:rFonts w:ascii="Verdana" w:hAnsi="Verdana"/>
+          <w:sz w:val="20"/>
+          <w:szCs w:val="20"/>
+        </w:rPr>
+        <w:t xml:space="preserve"> positions - (2, 6), (2, 7), (2, 8), (2, 9), (2, 10) occupied by specimens</w:t>
+      </w:r>
+      <w:r>
+        <w:rPr>
+          <w:rFonts w:ascii="Verdana" w:hAnsi="Verdana"/>
+          <w:sz w:val="20"/>
+          <w:szCs w:val="20"/>
+        </w:rPr>
+        <w:t xml:space="preserve"> of event point T1.0: Surgery</w:t>
+      </w:r>
+      <w:r>
+        <w:rPr>
+          <w:rFonts w:ascii="Verdana" w:hAnsi="Verdana"/>
+          <w:sz w:val="20"/>
+          <w:szCs w:val="20"/>
+        </w:rPr>
+        <w:t xml:space="preserve"> will be freed up.</w:t>
+      </w:r>
+    </w:p>
+    <w:p>
+      <w:pPr>
+        <w:spacing w:after="0" w:line="240" w:lineRule="auto"/>
+        <w:rPr>
+          <w:rFonts w:ascii="Verdana" w:hAnsi="Verdana"/>
+          <w:sz w:val="20"/>
+          <w:szCs w:val="20"/>
+        </w:rPr>
+      </w:pPr>
+    </w:p>
+    <w:p>
+      <w:pPr>
+        <w:spacing w:after="0" w:line="240" w:lineRule="auto"/>
+        <w:rPr>
+          <w:rFonts w:ascii="Verdana" w:hAnsi="Verdana"/>
+          <w:b/>
+          <w:sz w:val="20"/>
+          <w:szCs w:val="20"/>
+        </w:rPr>
+      </w:pPr>
+      <w:r>
+        <w:rPr>
+          <w:rFonts w:ascii="Verdana" w:hAnsi="Verdana"/>
+          <w:b/>
+          <w:sz w:val="20"/>
+          <w:szCs w:val="20"/>
+        </w:rPr>
+        <w:lastRenderedPageBreak/>
         <w:t>Verification Logic:</w:t>
       </w:r>
     </w:p>

</xml_diff>